<commit_message>
Bekerült a nem funkc köv közé a responzive layout
</commit_message>
<xml_diff>
--- a/Docu/Project célok és követelmények.docx
+++ b/Docu/Project célok és követelmények.docx
@@ -7,8 +7,13 @@
         <w:pStyle w:val="Cm"/>
       </w:pPr>
       <w:r>
-        <w:t>Lovas István: WebShop</w:t>
-      </w:r>
+        <w:t xml:space="preserve">Lovas István: </w:t>
+      </w:r>
+      <w:proofErr w:type="spellStart"/>
+      <w:r>
+        <w:t>WebShop</w:t>
+      </w:r>
+      <w:proofErr w:type="spellEnd"/>
     </w:p>
     <w:p>
       <w:pPr>
@@ -64,7 +69,15 @@
         <w:tab/>
       </w:r>
       <w:r>
-        <w:t>(Visitor)</w:t>
+        <w:t>(</w:t>
+      </w:r>
+      <w:proofErr w:type="spellStart"/>
+      <w:r>
+        <w:t>Visitor</w:t>
+      </w:r>
+      <w:proofErr w:type="spellEnd"/>
+      <w:r>
+        <w:t>)</w:t>
       </w:r>
     </w:p>
     <w:p>
@@ -96,12 +109,19 @@
       <w:r>
         <w:t xml:space="preserve"> (</w:t>
       </w:r>
+      <w:proofErr w:type="spellStart"/>
       <w:r>
         <w:t>Authenticated</w:t>
       </w:r>
-      <w:r>
-        <w:t xml:space="preserve"> User</w:t>
-      </w:r>
+      <w:proofErr w:type="spellEnd"/>
+      <w:r>
+        <w:t xml:space="preserve"> </w:t>
+      </w:r>
+      <w:proofErr w:type="spellStart"/>
+      <w:r>
+        <w:t>User</w:t>
+      </w:r>
+      <w:proofErr w:type="spellEnd"/>
       <w:r>
         <w:t>)</w:t>
       </w:r>
@@ -141,9 +161,11 @@
       <w:r>
         <w:t>(</w:t>
       </w:r>
+      <w:proofErr w:type="spellStart"/>
       <w:r>
         <w:t>Administrator</w:t>
       </w:r>
+      <w:proofErr w:type="spellEnd"/>
       <w:r>
         <w:t>)</w:t>
       </w:r>
@@ -183,7 +205,31 @@
         <w:t>Fő funkciók</w:t>
       </w:r>
       <w:r>
-        <w:t xml:space="preserve"> (Primary Use Cases)</w:t>
+        <w:t xml:space="preserve"> (</w:t>
+      </w:r>
+      <w:proofErr w:type="spellStart"/>
+      <w:r>
+        <w:t>Primary</w:t>
+      </w:r>
+      <w:proofErr w:type="spellEnd"/>
+      <w:r>
+        <w:t xml:space="preserve"> </w:t>
+      </w:r>
+      <w:proofErr w:type="spellStart"/>
+      <w:r>
+        <w:t>Use</w:t>
+      </w:r>
+      <w:proofErr w:type="spellEnd"/>
+      <w:r>
+        <w:t xml:space="preserve"> </w:t>
+      </w:r>
+      <w:proofErr w:type="spellStart"/>
+      <w:r>
+        <w:t>Cases</w:t>
+      </w:r>
+      <w:proofErr w:type="spellEnd"/>
+      <w:r>
+        <w:t>)</w:t>
       </w:r>
     </w:p>
     <w:p>
@@ -212,8 +258,13 @@
       <w:r>
         <w:t>(</w:t>
       </w:r>
-      <w:r>
-        <w:t>Browse Stock</w:t>
+      <w:proofErr w:type="spellStart"/>
+      <w:r>
+        <w:t>Browse</w:t>
+      </w:r>
+      <w:proofErr w:type="spellEnd"/>
+      <w:r>
+        <w:t xml:space="preserve"> Stock</w:t>
       </w:r>
       <w:r>
         <w:t>)</w:t>
@@ -248,11 +299,21 @@
       <w:r>
         <w:t>(</w:t>
       </w:r>
-      <w:r>
-        <w:t xml:space="preserve">Search </w:t>
-      </w:r>
-      <w:r>
-        <w:t>Product)</w:t>
+      <w:proofErr w:type="spellStart"/>
+      <w:r>
+        <w:t>Search</w:t>
+      </w:r>
+      <w:proofErr w:type="spellEnd"/>
+      <w:r>
+        <w:t xml:space="preserve"> </w:t>
+      </w:r>
+      <w:proofErr w:type="spellStart"/>
+      <w:r>
+        <w:t>Product</w:t>
+      </w:r>
+      <w:proofErr w:type="spellEnd"/>
+      <w:r>
+        <w:t>)</w:t>
       </w:r>
     </w:p>
     <w:p>
@@ -273,8 +334,21 @@
         <w:t>(</w:t>
       </w:r>
       <w:r>
-        <w:t>Add to Cart</w:t>
-      </w:r>
+        <w:t xml:space="preserve">Add </w:t>
+      </w:r>
+      <w:proofErr w:type="spellStart"/>
+      <w:r>
+        <w:t>to</w:t>
+      </w:r>
+      <w:proofErr w:type="spellEnd"/>
+      <w:r>
+        <w:t xml:space="preserve"> </w:t>
+      </w:r>
+      <w:proofErr w:type="spellStart"/>
+      <w:r>
+        <w:t>Cart</w:t>
+      </w:r>
+      <w:proofErr w:type="spellEnd"/>
       <w:r>
         <w:t>)</w:t>
       </w:r>
@@ -302,9 +376,19 @@
       <w:r>
         <w:t>(</w:t>
       </w:r>
-      <w:r>
-        <w:t>View Cart</w:t>
-      </w:r>
+      <w:proofErr w:type="spellStart"/>
+      <w:r>
+        <w:t>View</w:t>
+      </w:r>
+      <w:proofErr w:type="spellEnd"/>
+      <w:r>
+        <w:t xml:space="preserve"> </w:t>
+      </w:r>
+      <w:proofErr w:type="spellStart"/>
+      <w:r>
+        <w:t>Cart</w:t>
+      </w:r>
+      <w:proofErr w:type="spellEnd"/>
       <w:r>
         <w:t>)</w:t>
       </w:r>
@@ -333,8 +417,13 @@
         <w:t>(</w:t>
       </w:r>
       <w:r>
-        <w:t>Edit Cart</w:t>
-      </w:r>
+        <w:t xml:space="preserve">Edit </w:t>
+      </w:r>
+      <w:proofErr w:type="spellStart"/>
+      <w:r>
+        <w:t>Cart</w:t>
+      </w:r>
+      <w:proofErr w:type="spellEnd"/>
       <w:r>
         <w:t>)</w:t>
       </w:r>
@@ -365,11 +454,29 @@
       <w:r>
         <w:t>(</w:t>
       </w:r>
-      <w:r>
-        <w:t>Checkout Cart</w:t>
-      </w:r>
-      <w:r>
-        <w:t xml:space="preserve"> and Payment)</w:t>
+      <w:proofErr w:type="spellStart"/>
+      <w:r>
+        <w:t>Checkout</w:t>
+      </w:r>
+      <w:proofErr w:type="spellEnd"/>
+      <w:r>
+        <w:t xml:space="preserve"> </w:t>
+      </w:r>
+      <w:proofErr w:type="spellStart"/>
+      <w:r>
+        <w:t>Cart</w:t>
+      </w:r>
+      <w:proofErr w:type="spellEnd"/>
+      <w:r>
+        <w:t xml:space="preserve"> and </w:t>
+      </w:r>
+      <w:proofErr w:type="spellStart"/>
+      <w:r>
+        <w:t>Payment</w:t>
+      </w:r>
+      <w:proofErr w:type="spellEnd"/>
+      <w:r>
+        <w:t>)</w:t>
       </w:r>
     </w:p>
     <w:p>
@@ -412,9 +519,19 @@
       <w:r>
         <w:t>(</w:t>
       </w:r>
-      <w:r>
-        <w:t>Rate Product</w:t>
-      </w:r>
+      <w:proofErr w:type="spellStart"/>
+      <w:r>
+        <w:t>Rate</w:t>
+      </w:r>
+      <w:proofErr w:type="spellEnd"/>
+      <w:r>
+        <w:t xml:space="preserve"> </w:t>
+      </w:r>
+      <w:proofErr w:type="spellStart"/>
+      <w:r>
+        <w:t>Product</w:t>
+      </w:r>
+      <w:proofErr w:type="spellEnd"/>
       <w:r>
         <w:t>)</w:t>
       </w:r>
@@ -446,7 +563,23 @@
         <w:tab/>
       </w:r>
       <w:r>
-        <w:t>(Product Offer)</w:t>
+        <w:t>(</w:t>
+      </w:r>
+      <w:proofErr w:type="spellStart"/>
+      <w:r>
+        <w:t>Product</w:t>
+      </w:r>
+      <w:proofErr w:type="spellEnd"/>
+      <w:r>
+        <w:t xml:space="preserve"> </w:t>
+      </w:r>
+      <w:proofErr w:type="spellStart"/>
+      <w:r>
+        <w:t>Offer</w:t>
+      </w:r>
+      <w:proofErr w:type="spellEnd"/>
+      <w:r>
+        <w:t>)</w:t>
       </w:r>
     </w:p>
     <w:p>
@@ -470,7 +603,15 @@
         <w:tab/>
       </w:r>
       <w:r>
-        <w:t>(Discounts)</w:t>
+        <w:t>(</w:t>
+      </w:r>
+      <w:proofErr w:type="spellStart"/>
+      <w:r>
+        <w:t>Discounts</w:t>
+      </w:r>
+      <w:proofErr w:type="spellEnd"/>
+      <w:r>
+        <w:t>)</w:t>
       </w:r>
     </w:p>
     <w:p>
@@ -505,9 +646,19 @@
       <w:r>
         <w:t>(</w:t>
       </w:r>
-      <w:r>
-        <w:t>Change Language</w:t>
-      </w:r>
+      <w:proofErr w:type="spellStart"/>
+      <w:r>
+        <w:t>Change</w:t>
+      </w:r>
+      <w:proofErr w:type="spellEnd"/>
+      <w:r>
+        <w:t xml:space="preserve"> </w:t>
+      </w:r>
+      <w:proofErr w:type="spellStart"/>
+      <w:r>
+        <w:t>Language</w:t>
+      </w:r>
+      <w:proofErr w:type="spellEnd"/>
       <w:r>
         <w:t>)</w:t>
       </w:r>
@@ -528,9 +679,11 @@
           <w:numId w:val="4"/>
         </w:numPr>
       </w:pPr>
+      <w:proofErr w:type="gramStart"/>
       <w:r>
         <w:t>Termék kezelés</w:t>
       </w:r>
+      <w:proofErr w:type="gramEnd"/>
       <w:r>
         <w:t xml:space="preserve"> </w:t>
       </w:r>
@@ -547,8 +700,13 @@
         <w:tab/>
         <w:t>(</w:t>
       </w:r>
-      <w:r>
-        <w:t>Product Management</w:t>
+      <w:proofErr w:type="spellStart"/>
+      <w:r>
+        <w:t>Product</w:t>
+      </w:r>
+      <w:proofErr w:type="spellEnd"/>
+      <w:r>
+        <w:t xml:space="preserve"> Management</w:t>
       </w:r>
       <w:r>
         <w:t>)</w:t>
@@ -578,8 +736,21 @@
         <w:tab/>
         <w:t>(</w:t>
       </w:r>
-      <w:r>
-        <w:t>Product Category Management</w:t>
+      <w:proofErr w:type="spellStart"/>
+      <w:r>
+        <w:t>Product</w:t>
+      </w:r>
+      <w:proofErr w:type="spellEnd"/>
+      <w:r>
+        <w:t xml:space="preserve"> </w:t>
+      </w:r>
+      <w:proofErr w:type="spellStart"/>
+      <w:r>
+        <w:t>Category</w:t>
+      </w:r>
+      <w:proofErr w:type="spellEnd"/>
+      <w:r>
+        <w:t xml:space="preserve"> Management</w:t>
       </w:r>
       <w:r>
         <w:t>)</w:t>
@@ -612,8 +783,13 @@
         <w:tab/>
         <w:t>(</w:t>
       </w:r>
-      <w:r>
-        <w:t>Product Import</w:t>
+      <w:proofErr w:type="spellStart"/>
+      <w:r>
+        <w:t>Product</w:t>
+      </w:r>
+      <w:proofErr w:type="spellEnd"/>
+      <w:r>
+        <w:t xml:space="preserve"> Import</w:t>
       </w:r>
       <w:r>
         <w:t>)</w:t>
@@ -632,9 +808,11 @@
       <w:pPr>
         <w:pStyle w:val="Cmsor3"/>
       </w:pPr>
+      <w:proofErr w:type="spellStart"/>
       <w:r>
         <w:t>Aktorok</w:t>
       </w:r>
+      <w:proofErr w:type="spellEnd"/>
     </w:p>
     <w:p>
       <w:r>
@@ -875,8 +1053,13 @@
           <w:numId w:val="4"/>
         </w:numPr>
       </w:pPr>
-      <w:r>
-        <w:t xml:space="preserve">Termék kezelés </w:t>
+      <w:proofErr w:type="gramStart"/>
+      <w:r>
+        <w:t>Termék kezelés</w:t>
+      </w:r>
+      <w:proofErr w:type="gramEnd"/>
+      <w:r>
+        <w:t xml:space="preserve"> </w:t>
       </w:r>
       <w:r>
         <w:tab/>
@@ -891,8 +1074,13 @@
         <w:tab/>
         <w:t>(</w:t>
       </w:r>
-      <w:r>
-        <w:t>Product Management</w:t>
+      <w:proofErr w:type="spellStart"/>
+      <w:r>
+        <w:t>Product</w:t>
+      </w:r>
+      <w:proofErr w:type="spellEnd"/>
+      <w:r>
+        <w:t xml:space="preserve"> Management</w:t>
       </w:r>
       <w:r>
         <w:t>)</w:t>
@@ -955,8 +1143,21 @@
         <w:tab/>
         <w:t>(</w:t>
       </w:r>
-      <w:r>
-        <w:t>Product Category Management</w:t>
+      <w:proofErr w:type="spellStart"/>
+      <w:r>
+        <w:t>Product</w:t>
+      </w:r>
+      <w:proofErr w:type="spellEnd"/>
+      <w:r>
+        <w:t xml:space="preserve"> </w:t>
+      </w:r>
+      <w:proofErr w:type="spellStart"/>
+      <w:r>
+        <w:t>Category</w:t>
+      </w:r>
+      <w:proofErr w:type="spellEnd"/>
+      <w:r>
+        <w:t xml:space="preserve"> Management</w:t>
       </w:r>
       <w:r>
         <w:t>)</w:t>
@@ -1022,8 +1223,13 @@
         <w:tab/>
         <w:t>(</w:t>
       </w:r>
-      <w:r>
-        <w:t>Product Import</w:t>
+      <w:proofErr w:type="spellStart"/>
+      <w:r>
+        <w:t>Product</w:t>
+      </w:r>
+      <w:proofErr w:type="spellEnd"/>
+      <w:r>
+        <w:t xml:space="preserve"> Import</w:t>
       </w:r>
       <w:r>
         <w:t>)</w:t>
@@ -1108,7 +1314,23 @@
     </w:p>
     <w:p>
       <w:r>
-        <w:t>A Látogató képes beállítani a neki megfelelő nyelvet, és neki is megjelennek a megtekintett termékhez valamilyen szempontból hasonlító termékek (Product Offer).</w:t>
+        <w:t>A Látogató képes beállítani a neki megfelelő nyelvet, és neki is megjelennek a megtekintett termékhez valamilyen szempontból hasonlító termékek (</w:t>
+      </w:r>
+      <w:proofErr w:type="spellStart"/>
+      <w:r>
+        <w:t>Product</w:t>
+      </w:r>
+      <w:proofErr w:type="spellEnd"/>
+      <w:r>
+        <w:t xml:space="preserve"> </w:t>
+      </w:r>
+      <w:proofErr w:type="spellStart"/>
+      <w:r>
+        <w:t>Offer</w:t>
+      </w:r>
+      <w:proofErr w:type="spellEnd"/>
+      <w:r>
+        <w:t>).</w:t>
       </w:r>
     </w:p>
     <w:p>
@@ -1149,7 +1371,31 @@
         </w:numPr>
       </w:pPr>
       <w:r>
-        <w:t>Egy Single Page Application (SPA) elkészítése</w:t>
+        <w:t xml:space="preserve">Egy </w:t>
+      </w:r>
+      <w:proofErr w:type="spellStart"/>
+      <w:r>
+        <w:t>Single</w:t>
+      </w:r>
+      <w:proofErr w:type="spellEnd"/>
+      <w:r>
+        <w:t xml:space="preserve"> </w:t>
+      </w:r>
+      <w:proofErr w:type="spellStart"/>
+      <w:r>
+        <w:t>Page</w:t>
+      </w:r>
+      <w:proofErr w:type="spellEnd"/>
+      <w:r>
+        <w:t xml:space="preserve"> </w:t>
+      </w:r>
+      <w:proofErr w:type="spellStart"/>
+      <w:r>
+        <w:t>Application</w:t>
+      </w:r>
+      <w:proofErr w:type="spellEnd"/>
+      <w:r>
+        <w:t xml:space="preserve"> (SPA) elkészítése</w:t>
       </w:r>
       <w:r>
         <w:t>.</w:t>
@@ -1164,6 +1410,20 @@
         </w:numPr>
       </w:pPr>
       <w:r>
+        <w:t>Megjelenítő típusához / méretéhez alkalmazkodjon</w:t>
+      </w:r>
+      <w:bookmarkStart w:id="0" w:name="_GoBack"/>
+      <w:bookmarkEnd w:id="0"/>
+    </w:p>
+    <w:p>
+      <w:pPr>
+        <w:pStyle w:val="Listaszerbekezds"/>
+        <w:numPr>
+          <w:ilvl w:val="0"/>
+          <w:numId w:val="5"/>
+        </w:numPr>
+      </w:pPr>
+      <w:r>
         <w:t>Egy későbbi projectre való felkészülés érdekében a következő technológiák érintése, megismerése:</w:t>
       </w:r>
     </w:p>
@@ -1187,8 +1447,13 @@
           <w:numId w:val="5"/>
         </w:numPr>
       </w:pPr>
-      <w:r>
-        <w:t>Type Script</w:t>
+      <w:proofErr w:type="spellStart"/>
+      <w:r>
+        <w:t>Type</w:t>
+      </w:r>
+      <w:proofErr w:type="spellEnd"/>
+      <w:r>
+        <w:t xml:space="preserve"> Script</w:t>
       </w:r>
     </w:p>
     <w:p>
@@ -1199,8 +1464,13 @@
           <w:numId w:val="5"/>
         </w:numPr>
       </w:pPr>
-      <w:r>
-        <w:t>Durandal JS</w:t>
+      <w:proofErr w:type="spellStart"/>
+      <w:r>
+        <w:t>Durandal</w:t>
+      </w:r>
+      <w:proofErr w:type="spellEnd"/>
+      <w:r>
+        <w:t xml:space="preserve"> JS</w:t>
       </w:r>
     </w:p>
     <w:p>
@@ -1223,8 +1493,13 @@
           <w:numId w:val="5"/>
         </w:numPr>
       </w:pPr>
-      <w:r>
-        <w:t>Knockout JS</w:t>
+      <w:proofErr w:type="spellStart"/>
+      <w:r>
+        <w:t>Knockout</w:t>
+      </w:r>
+      <w:proofErr w:type="spellEnd"/>
+      <w:r>
+        <w:t xml:space="preserve"> JS</w:t>
       </w:r>
     </w:p>
     <w:p>
@@ -1247,12 +1522,14 @@
           <w:numId w:val="5"/>
         </w:numPr>
       </w:pPr>
+      <w:proofErr w:type="spellStart"/>
       <w:r>
         <w:t>B</w:t>
       </w:r>
       <w:r>
         <w:t>reezejs</w:t>
       </w:r>
+      <w:proofErr w:type="spellEnd"/>
     </w:p>
     <w:p>
       <w:pPr>
@@ -1269,7 +1546,15 @@
         <w:t>ntitás lekérdező nyelv (mint a C</w:t>
       </w:r>
       <w:r>
-        <w:t>#-ban a LINQ)</w:t>
+        <w:t>#</w:t>
+      </w:r>
+      <w:proofErr w:type="spellStart"/>
+      <w:r>
+        <w:t>-ban</w:t>
+      </w:r>
+      <w:proofErr w:type="spellEnd"/>
+      <w:r>
+        <w:t xml:space="preserve"> a LINQ)</w:t>
       </w:r>
     </w:p>
     <w:p>
@@ -1280,8 +1565,13 @@
           <w:numId w:val="5"/>
         </w:numPr>
       </w:pPr>
-      <w:r>
-        <w:t>Amplify JS</w:t>
+      <w:proofErr w:type="spellStart"/>
+      <w:r>
+        <w:t>Amplify</w:t>
+      </w:r>
+      <w:proofErr w:type="spellEnd"/>
+      <w:r>
+        <w:t xml:space="preserve"> JS</w:t>
       </w:r>
     </w:p>
     <w:p>
@@ -1304,9 +1594,11 @@
           <w:numId w:val="5"/>
         </w:numPr>
       </w:pPr>
+      <w:proofErr w:type="spellStart"/>
       <w:r>
         <w:t>jQuery</w:t>
       </w:r>
+      <w:proofErr w:type="spellEnd"/>
     </w:p>
     <w:p>
       <w:pPr>
@@ -1328,9 +1620,11 @@
           <w:numId w:val="5"/>
         </w:numPr>
       </w:pPr>
+      <w:proofErr w:type="spellStart"/>
       <w:r>
         <w:t>jQueryUI</w:t>
       </w:r>
+      <w:proofErr w:type="spellEnd"/>
     </w:p>
     <w:p>
       <w:pPr>
@@ -1340,9 +1634,11 @@
           <w:numId w:val="5"/>
         </w:numPr>
       </w:pPr>
+      <w:proofErr w:type="spellStart"/>
       <w:r>
         <w:t>Moment.js</w:t>
       </w:r>
+      <w:proofErr w:type="spellEnd"/>
     </w:p>
     <w:p>
       <w:pPr>
@@ -1370,9 +1666,11 @@
           <w:numId w:val="5"/>
         </w:numPr>
       </w:pPr>
+      <w:proofErr w:type="spellStart"/>
       <w:r>
         <w:t>toastr</w:t>
       </w:r>
+      <w:proofErr w:type="spellEnd"/>
     </w:p>
     <w:p>
       <w:pPr>
@@ -1385,8 +1683,6 @@
       <w:r>
         <w:t>Különböző állapotjelző felugró figyelmeztetések</w:t>
       </w:r>
-      <w:bookmarkStart w:id="0" w:name="_GoBack"/>
-      <w:bookmarkEnd w:id="0"/>
     </w:p>
     <w:p>
       <w:pPr>
@@ -1397,8 +1693,13 @@
         </w:numPr>
       </w:pPr>
       <w:r>
-        <w:t>Font Awesome</w:t>
-      </w:r>
+        <w:t xml:space="preserve">Font </w:t>
+      </w:r>
+      <w:proofErr w:type="spellStart"/>
+      <w:r>
+        <w:t>Awesome</w:t>
+      </w:r>
+      <w:proofErr w:type="spellEnd"/>
     </w:p>
     <w:p>
       <w:pPr>
@@ -1444,9 +1745,11 @@
           <w:numId w:val="5"/>
         </w:numPr>
       </w:pPr>
+      <w:proofErr w:type="spellStart"/>
       <w:r>
         <w:t>Bootstrap</w:t>
       </w:r>
+      <w:proofErr w:type="spellEnd"/>
     </w:p>
     <w:p/>
     <w:sectPr>

</xml_diff>

<commit_message>
Első leadás,követelmények és képernyőtervek.
</commit_message>
<xml_diff>
--- a/Docu/Project célok és követelmények.docx
+++ b/Docu/Project célok és követelmények.docx
@@ -89,7 +89,10 @@
         </w:numPr>
       </w:pPr>
       <w:r>
-        <w:t>Használhatja a rendszer fő funkcióit, kivéve a megrendelés véglegesítését</w:t>
+        <w:t xml:space="preserve">Használhatja a rendszer fő </w:t>
+      </w:r>
+      <w:r>
+        <w:t>funkcióit, kivéve a profilhoz, a megrendeléshez és a számlázáshoz kapcsolódóakat</w:t>
       </w:r>
     </w:p>
     <w:p>
@@ -477,6 +480,83 @@
       <w:proofErr w:type="spellEnd"/>
       <w:r>
         <w:t>)</w:t>
+      </w:r>
+    </w:p>
+    <w:p>
+      <w:pPr>
+        <w:pStyle w:val="Listaszerbekezds"/>
+        <w:numPr>
+          <w:ilvl w:val="0"/>
+          <w:numId w:val="1"/>
+        </w:numPr>
+      </w:pPr>
+      <w:r>
+        <w:t>S</w:t>
+      </w:r>
+      <w:r>
+        <w:t>zámlázási adatok kezelése</w:t>
+      </w:r>
+      <w:r>
+        <w:tab/>
+      </w:r>
+      <w:r>
+        <w:tab/>
+      </w:r>
+      <w:r>
+        <w:tab/>
+        <w:t>(Edit B</w:t>
+      </w:r>
+      <w:proofErr w:type="spellStart"/>
+      <w:r>
+        <w:rPr>
+          <w:rStyle w:val="hps"/>
+          <w:lang w:val="en"/>
+        </w:rPr>
+        <w:t>illing</w:t>
+      </w:r>
+      <w:proofErr w:type="spellEnd"/>
+      <w:r>
+        <w:rPr>
+          <w:rStyle w:val="hps"/>
+          <w:lang w:val="en"/>
+        </w:rPr>
+        <w:t xml:space="preserve"> Data</w:t>
+      </w:r>
+      <w:r>
+        <w:t>)</w:t>
+      </w:r>
+    </w:p>
+    <w:p>
+      <w:pPr>
+        <w:pStyle w:val="Listaszerbekezds"/>
+        <w:numPr>
+          <w:ilvl w:val="0"/>
+          <w:numId w:val="1"/>
+        </w:numPr>
+      </w:pPr>
+      <w:r>
+        <w:t>Profil adatok kezelése</w:t>
+      </w:r>
+      <w:r>
+        <w:tab/>
+      </w:r>
+      <w:r>
+        <w:tab/>
+      </w:r>
+      <w:r>
+        <w:tab/>
+      </w:r>
+      <w:r>
+        <w:tab/>
+        <w:t xml:space="preserve">(Edit </w:t>
+      </w:r>
+      <w:proofErr w:type="spellStart"/>
+      <w:r>
+        <w:t>Profile</w:t>
+      </w:r>
+      <w:proofErr w:type="spellEnd"/>
+      <w:r>
+        <w:t xml:space="preserve"> Data)</w:t>
       </w:r>
     </w:p>
     <w:p>
@@ -898,9 +978,9 @@
         </w:rPr>
         <w:drawing>
           <wp:inline distT="0" distB="0" distL="0" distR="0">
-            <wp:extent cx="5760720" cy="6532121"/>
-            <wp:effectExtent l="0" t="0" r="0" b="2540"/>
-            <wp:docPr id="10" name="Kép 10"/>
+            <wp:extent cx="5760720" cy="7498955"/>
+            <wp:effectExtent l="0" t="0" r="0" b="6985"/>
+            <wp:docPr id="2" name="Kép 2"/>
             <wp:cNvGraphicFramePr>
               <a:graphicFrameLocks xmlns:a="http://schemas.openxmlformats.org/drawingml/2006/main" noChangeAspect="1"/>
             </wp:cNvGraphicFramePr>
@@ -908,7 +988,7 @@
               <a:graphicData uri="http://schemas.openxmlformats.org/drawingml/2006/picture">
                 <pic:pic xmlns:pic="http://schemas.openxmlformats.org/drawingml/2006/picture">
                   <pic:nvPicPr>
-                    <pic:cNvPr id="0" name="Picture 10"/>
+                    <pic:cNvPr id="0" name="Picture 1"/>
                     <pic:cNvPicPr>
                       <a:picLocks noChangeAspect="1" noChangeArrowheads="1"/>
                     </pic:cNvPicPr>
@@ -929,7 +1009,7 @@
                   <pic:spPr bwMode="auto">
                     <a:xfrm>
                       <a:off x="0" y="0"/>
-                      <a:ext cx="5760720" cy="6532121"/>
+                      <a:ext cx="5760720" cy="7498955"/>
                     </a:xfrm>
                     <a:prstGeom prst="rect">
                       <a:avLst/>
@@ -945,10 +1025,20 @@
           </wp:inline>
         </w:drawing>
       </w:r>
-    </w:p>
-    <w:p>
-      <w:r>
-        <w:t xml:space="preserve">A Látogató minden vásárlással kapcsolatos teendőt képes ellátni, kivéve a megrendelés véglegesítését, és fizetését. A rendszertől elvárt, hogy ha </w:t>
+      <w:bookmarkStart w:id="0" w:name="_GoBack"/>
+      <w:bookmarkEnd w:id="0"/>
+    </w:p>
+    <w:p>
+      <w:r>
+        <w:t xml:space="preserve">A Látogató minden vásárlással kapcsolatos teendőt képes ellátni, kivéve a megrendelés </w:t>
+      </w:r>
+      <w:proofErr w:type="gramStart"/>
+      <w:r>
+        <w:t>véglegesítését</w:t>
+      </w:r>
+      <w:proofErr w:type="gramEnd"/>
+      <w:r>
+        <w:t xml:space="preserve">, és fizetését. A rendszertől elvárt, hogy ha </w:t>
       </w:r>
       <w:r>
         <w:t>egy</w:t>
@@ -1412,8 +1502,6 @@
       <w:r>
         <w:t>Megjelenítő típusához / méretéhez alkalmazkodjon</w:t>
       </w:r>
-      <w:bookmarkStart w:id="0" w:name="_GoBack"/>
-      <w:bookmarkEnd w:id="0"/>
     </w:p>
     <w:p>
       <w:pPr>
@@ -1683,6 +1771,82 @@
       <w:r>
         <w:t>Különböző állapotjelző felugró figyelmeztetések</w:t>
       </w:r>
+    </w:p>
+    <w:p>
+      <w:pPr>
+        <w:pStyle w:val="Listaszerbekezds"/>
+        <w:numPr>
+          <w:ilvl w:val="2"/>
+          <w:numId w:val="5"/>
+        </w:numPr>
+      </w:pPr>
+      <w:r>
+        <w:t>I18n</w:t>
+      </w:r>
+    </w:p>
+    <w:p>
+      <w:pPr>
+        <w:pStyle w:val="Listaszerbekezds"/>
+        <w:numPr>
+          <w:ilvl w:val="3"/>
+          <w:numId w:val="5"/>
+        </w:numPr>
+      </w:pPr>
+      <w:r>
+        <w:t xml:space="preserve">JS </w:t>
+      </w:r>
+      <w:proofErr w:type="spellStart"/>
+      <w:r>
+        <w:t>Internationalisation</w:t>
+      </w:r>
+      <w:proofErr w:type="spellEnd"/>
+      <w:r>
+        <w:t xml:space="preserve"> </w:t>
+      </w:r>
+      <w:proofErr w:type="spellStart"/>
+      <w:r>
+        <w:t>Lib</w:t>
+      </w:r>
+      <w:proofErr w:type="spellEnd"/>
+    </w:p>
+    <w:p>
+      <w:pPr>
+        <w:pStyle w:val="Listaszerbekezds"/>
+        <w:numPr>
+          <w:ilvl w:val="2"/>
+          <w:numId w:val="5"/>
+        </w:numPr>
+      </w:pPr>
+      <w:proofErr w:type="spellStart"/>
+      <w:r>
+        <w:t>Jed</w:t>
+      </w:r>
+      <w:proofErr w:type="spellEnd"/>
+    </w:p>
+    <w:p>
+      <w:pPr>
+        <w:pStyle w:val="Listaszerbekezds"/>
+        <w:numPr>
+          <w:ilvl w:val="3"/>
+          <w:numId w:val="5"/>
+        </w:numPr>
+      </w:pPr>
+      <w:r>
+        <w:t xml:space="preserve">JS </w:t>
+      </w:r>
+      <w:proofErr w:type="spellStart"/>
+      <w:r>
+        <w:t>Internationalisation</w:t>
+      </w:r>
+      <w:proofErr w:type="spellEnd"/>
+      <w:r>
+        <w:t xml:space="preserve"> </w:t>
+      </w:r>
+      <w:proofErr w:type="spellStart"/>
+      <w:r>
+        <w:t>Lib</w:t>
+      </w:r>
+      <w:proofErr w:type="spellEnd"/>
     </w:p>
     <w:p>
       <w:pPr>
@@ -2881,6 +3045,11 @@
       <w:color w:val="4F81BD" w:themeColor="accent1"/>
     </w:rPr>
   </w:style>
+  <w:style w:type="character" w:customStyle="1" w:styleId="hps">
+    <w:name w:val="hps"/>
+    <w:basedOn w:val="Bekezdsalapbettpusa"/>
+    <w:rsid w:val="00B1424C"/>
+  </w:style>
 </w:styles>
 </file>
 
@@ -3302,6 +3471,11 @@
       <w:color w:val="4F81BD" w:themeColor="accent1"/>
     </w:rPr>
   </w:style>
+  <w:style w:type="character" w:customStyle="1" w:styleId="hps">
+    <w:name w:val="hps"/>
+    <w:basedOn w:val="Bekezdsalapbettpusa"/>
+    <w:rsid w:val="00B1424C"/>
+  </w:style>
 </w:styles>
 </file>
 

</xml_diff>